<commit_message>
Update comment about Prj Introduction
</commit_message>
<xml_diff>
--- a/WIP/Documents/Report/Report 1/BSN_Introduction_v1.0_EN.docx
+++ b/WIP/Documents/Report/Report 1/BSN_Introduction_v1.0_EN.docx
@@ -1398,7 +1398,7 @@
       <w:bookmarkStart w:id="2" w:name="_Toc428304837"/>
       <w:bookmarkStart w:id="3" w:name="_Toc430290445"/>
       <w:bookmarkStart w:id="4" w:name="_Toc430713122"/>
-      <w:bookmarkStart w:id="5" w:name="_Toc461565005"/>
+      <w:bookmarkStart w:id="5" w:name="_Toc461582345"/>
       <w:r>
         <w:rPr>
           <w:rFonts w:cs="Times New Roman"/>
@@ -4215,6 +4215,7 @@
           <w:docPartUnique/>
         </w:docPartObj>
       </w:sdtPr>
+      <w:sdtEndPr/>
       <w:sdtContent>
         <w:p>
           <w:pPr>
@@ -4262,7 +4263,7 @@
             </w:rPr>
             <w:fldChar w:fldCharType="separate"/>
           </w:r>
-          <w:hyperlink w:anchor="_Toc461565005" w:history="1">
+          <w:hyperlink w:anchor="_Toc461582345" w:history="1">
             <w:r>
               <w:rPr>
                 <w:rStyle w:val="Hyperlink"/>
@@ -4290,7 +4291,7 @@
                 <w:noProof/>
                 <w:webHidden/>
               </w:rPr>
-              <w:instrText xml:space="preserve"> PAGEREF _Toc461565005 \h </w:instrText>
+              <w:instrText xml:space="preserve"> PAGEREF _Toc461582345 \h </w:instrText>
             </w:r>
             <w:r>
               <w:rPr>
@@ -4328,7 +4329,7 @@
               <w:noProof/>
             </w:rPr>
           </w:pPr>
-          <w:hyperlink w:anchor="_Toc461565006" w:history="1">
+          <w:hyperlink w:anchor="_Toc461582346" w:history="1">
             <w:r>
               <w:rPr>
                 <w:rStyle w:val="Hyperlink"/>
@@ -4371,7 +4372,7 @@
                 <w:noProof/>
                 <w:webHidden/>
               </w:rPr>
-              <w:instrText xml:space="preserve"> PAGEREF _Toc461565006 \h </w:instrText>
+              <w:instrText xml:space="preserve"> PAGEREF _Toc461582346 \h </w:instrText>
             </w:r>
             <w:r>
               <w:rPr>
@@ -4409,7 +4410,7 @@
               <w:noProof/>
             </w:rPr>
           </w:pPr>
-          <w:hyperlink w:anchor="_Toc461565007" w:history="1">
+          <w:hyperlink w:anchor="_Toc461582347" w:history="1">
             <w:r>
               <w:rPr>
                 <w:rStyle w:val="Hyperlink"/>
@@ -4452,7 +4453,7 @@
                 <w:noProof/>
                 <w:webHidden/>
               </w:rPr>
-              <w:instrText xml:space="preserve"> PAGEREF _Toc461565007 \h </w:instrText>
+              <w:instrText xml:space="preserve"> PAGEREF _Toc461582347 \h </w:instrText>
             </w:r>
             <w:r>
               <w:rPr>
@@ -4490,7 +4491,7 @@
               <w:noProof/>
             </w:rPr>
           </w:pPr>
-          <w:hyperlink w:anchor="_Toc461565008" w:history="1">
+          <w:hyperlink w:anchor="_Toc461582348" w:history="1">
             <w:r>
               <w:rPr>
                 <w:rStyle w:val="Hyperlink"/>
@@ -4534,7 +4535,7 @@
                 <w:noProof/>
                 <w:webHidden/>
               </w:rPr>
-              <w:instrText xml:space="preserve"> PAGEREF _Toc461565008 \h </w:instrText>
+              <w:instrText xml:space="preserve"> PAGEREF _Toc461582348 \h </w:instrText>
             </w:r>
             <w:r>
               <w:rPr>
@@ -4572,7 +4573,7 @@
               <w:noProof/>
             </w:rPr>
           </w:pPr>
-          <w:hyperlink w:anchor="_Toc461565009" w:history="1">
+          <w:hyperlink w:anchor="_Toc461582349" w:history="1">
             <w:r>
               <w:rPr>
                 <w:rStyle w:val="Hyperlink"/>
@@ -4614,7 +4615,7 @@
                 <w:noProof/>
                 <w:webHidden/>
               </w:rPr>
-              <w:instrText xml:space="preserve"> PAGEREF _Toc461565009 \h </w:instrText>
+              <w:instrText xml:space="preserve"> PAGEREF _Toc461582349 \h </w:instrText>
             </w:r>
             <w:r>
               <w:rPr>
@@ -4652,7 +4653,7 @@
               <w:noProof/>
             </w:rPr>
           </w:pPr>
-          <w:hyperlink w:anchor="_Toc461565010" w:history="1">
+          <w:hyperlink w:anchor="_Toc461582350" w:history="1">
             <w:r>
               <w:rPr>
                 <w:rStyle w:val="Hyperlink"/>
@@ -4694,7 +4695,7 @@
                 <w:noProof/>
                 <w:webHidden/>
               </w:rPr>
-              <w:instrText xml:space="preserve"> PAGEREF _Toc461565010 \h </w:instrText>
+              <w:instrText xml:space="preserve"> PAGEREF _Toc461582350 \h </w:instrText>
             </w:r>
             <w:r>
               <w:rPr>
@@ -4732,7 +4733,7 @@
               <w:noProof/>
             </w:rPr>
           </w:pPr>
-          <w:hyperlink w:anchor="_Toc461565011" w:history="1">
+          <w:hyperlink w:anchor="_Toc461582351" w:history="1">
             <w:r>
               <w:rPr>
                 <w:rStyle w:val="Hyperlink"/>
@@ -4774,7 +4775,7 @@
                 <w:noProof/>
                 <w:webHidden/>
               </w:rPr>
-              <w:instrText xml:space="preserve"> PAGEREF _Toc461565011 \h </w:instrText>
+              <w:instrText xml:space="preserve"> PAGEREF _Toc461582351 \h </w:instrText>
             </w:r>
             <w:r>
               <w:rPr>
@@ -4812,7 +4813,7 @@
               <w:noProof/>
             </w:rPr>
           </w:pPr>
-          <w:hyperlink w:anchor="_Toc461565012" w:history="1">
+          <w:hyperlink w:anchor="_Toc461582352" w:history="1">
             <w:r>
               <w:rPr>
                 <w:rStyle w:val="Hyperlink"/>
@@ -4856,7 +4857,7 @@
                 <w:noProof/>
                 <w:webHidden/>
               </w:rPr>
-              <w:instrText xml:space="preserve"> PAGEREF _Toc461565012 \h </w:instrText>
+              <w:instrText xml:space="preserve"> PAGEREF _Toc461582352 \h </w:instrText>
             </w:r>
             <w:r>
               <w:rPr>
@@ -4894,7 +4895,7 @@
               <w:noProof/>
             </w:rPr>
           </w:pPr>
-          <w:hyperlink w:anchor="_Toc461565013" w:history="1">
+          <w:hyperlink w:anchor="_Toc461582353" w:history="1">
             <w:r>
               <w:rPr>
                 <w:rStyle w:val="Hyperlink"/>
@@ -4936,7 +4937,7 @@
                 <w:noProof/>
                 <w:webHidden/>
               </w:rPr>
-              <w:instrText xml:space="preserve"> PAGEREF _Toc461565013 \h </w:instrText>
+              <w:instrText xml:space="preserve"> PAGEREF _Toc461582353 \h </w:instrText>
             </w:r>
             <w:r>
               <w:rPr>
@@ -4974,7 +4975,7 @@
               <w:noProof/>
             </w:rPr>
           </w:pPr>
-          <w:hyperlink w:anchor="_Toc461565014" w:history="1">
+          <w:hyperlink w:anchor="_Toc461582354" w:history="1">
             <w:r>
               <w:rPr>
                 <w:rStyle w:val="Hyperlink"/>
@@ -5018,7 +5019,7 @@
                 <w:noProof/>
                 <w:webHidden/>
               </w:rPr>
-              <w:instrText xml:space="preserve"> PAGEREF _Toc461565014 \h </w:instrText>
+              <w:instrText xml:space="preserve"> PAGEREF _Toc461582354 \h </w:instrText>
             </w:r>
             <w:r>
               <w:rPr>
@@ -5056,7 +5057,7 @@
               <w:noProof/>
             </w:rPr>
           </w:pPr>
-          <w:hyperlink w:anchor="_Toc461565015" w:history="1">
+          <w:hyperlink w:anchor="_Toc461582355" w:history="1">
             <w:r>
               <w:rPr>
                 <w:rStyle w:val="Hyperlink"/>
@@ -5100,7 +5101,7 @@
                 <w:noProof/>
                 <w:webHidden/>
               </w:rPr>
-              <w:instrText xml:space="preserve"> PAGEREF _Toc461565015 \h </w:instrText>
+              <w:instrText xml:space="preserve"> PAGEREF _Toc461582355 \h </w:instrText>
             </w:r>
             <w:r>
               <w:rPr>
@@ -5121,6 +5122,252 @@
                 <w:webHidden/>
               </w:rPr>
               <w:t>7</w:t>
+            </w:r>
+            <w:r>
+              <w:rPr>
+                <w:noProof/>
+                <w:webHidden/>
+              </w:rPr>
+              <w:fldChar w:fldCharType="end"/>
+            </w:r>
+          </w:hyperlink>
+        </w:p>
+        <w:p>
+          <w:pPr>
+            <w:pStyle w:val="TOC3"/>
+            <w:tabs>
+              <w:tab w:val="left" w:pos="1320"/>
+              <w:tab w:val="right" w:leader="dot" w:pos="8630"/>
+            </w:tabs>
+            <w:rPr>
+              <w:noProof/>
+            </w:rPr>
+          </w:pPr>
+          <w:hyperlink w:anchor="_Toc461582356" w:history="1">
+            <w:r>
+              <w:rPr>
+                <w:rStyle w:val="Hyperlink"/>
+                <w:noProof/>
+              </w:rPr>
+              <w:t>4.4.1</w:t>
+            </w:r>
+            <w:r>
+              <w:rPr>
+                <w:noProof/>
+              </w:rPr>
+              <w:tab/>
+            </w:r>
+            <w:r>
+              <w:rPr>
+                <w:rStyle w:val="Hyperlink"/>
+                <w:noProof/>
+              </w:rPr>
+              <w:t>Reader/Author features</w:t>
+            </w:r>
+            <w:r>
+              <w:rPr>
+                <w:noProof/>
+                <w:webHidden/>
+              </w:rPr>
+              <w:tab/>
+            </w:r>
+            <w:r>
+              <w:rPr>
+                <w:noProof/>
+                <w:webHidden/>
+              </w:rPr>
+              <w:fldChar w:fldCharType="begin"/>
+            </w:r>
+            <w:r>
+              <w:rPr>
+                <w:noProof/>
+                <w:webHidden/>
+              </w:rPr>
+              <w:instrText xml:space="preserve"> PAGEREF _Toc461582356 \h </w:instrText>
+            </w:r>
+            <w:r>
+              <w:rPr>
+                <w:noProof/>
+                <w:webHidden/>
+              </w:rPr>
+            </w:r>
+            <w:r>
+              <w:rPr>
+                <w:noProof/>
+                <w:webHidden/>
+              </w:rPr>
+              <w:fldChar w:fldCharType="separate"/>
+            </w:r>
+            <w:r>
+              <w:rPr>
+                <w:noProof/>
+                <w:webHidden/>
+              </w:rPr>
+              <w:t>7</w:t>
+            </w:r>
+            <w:r>
+              <w:rPr>
+                <w:noProof/>
+                <w:webHidden/>
+              </w:rPr>
+              <w:fldChar w:fldCharType="end"/>
+            </w:r>
+          </w:hyperlink>
+        </w:p>
+        <w:p>
+          <w:pPr>
+            <w:pStyle w:val="TOC3"/>
+            <w:tabs>
+              <w:tab w:val="left" w:pos="1320"/>
+              <w:tab w:val="right" w:leader="dot" w:pos="8630"/>
+            </w:tabs>
+            <w:rPr>
+              <w:noProof/>
+            </w:rPr>
+          </w:pPr>
+          <w:hyperlink w:anchor="_Toc461582357" w:history="1">
+            <w:r>
+              <w:rPr>
+                <w:rStyle w:val="Hyperlink"/>
+                <w:noProof/>
+              </w:rPr>
+              <w:t>4.4.2</w:t>
+            </w:r>
+            <w:r>
+              <w:rPr>
+                <w:noProof/>
+              </w:rPr>
+              <w:tab/>
+            </w:r>
+            <w:r>
+              <w:rPr>
+                <w:rStyle w:val="Hyperlink"/>
+                <w:noProof/>
+              </w:rPr>
+              <w:t>Admin features</w:t>
+            </w:r>
+            <w:r>
+              <w:rPr>
+                <w:noProof/>
+                <w:webHidden/>
+              </w:rPr>
+              <w:tab/>
+            </w:r>
+            <w:r>
+              <w:rPr>
+                <w:noProof/>
+                <w:webHidden/>
+              </w:rPr>
+              <w:fldChar w:fldCharType="begin"/>
+            </w:r>
+            <w:r>
+              <w:rPr>
+                <w:noProof/>
+                <w:webHidden/>
+              </w:rPr>
+              <w:instrText xml:space="preserve"> PAGEREF _Toc461582357 \h </w:instrText>
+            </w:r>
+            <w:r>
+              <w:rPr>
+                <w:noProof/>
+                <w:webHidden/>
+              </w:rPr>
+            </w:r>
+            <w:r>
+              <w:rPr>
+                <w:noProof/>
+                <w:webHidden/>
+              </w:rPr>
+              <w:fldChar w:fldCharType="separate"/>
+            </w:r>
+            <w:r>
+              <w:rPr>
+                <w:noProof/>
+                <w:webHidden/>
+              </w:rPr>
+              <w:t>9</w:t>
+            </w:r>
+            <w:r>
+              <w:rPr>
+                <w:noProof/>
+                <w:webHidden/>
+              </w:rPr>
+              <w:fldChar w:fldCharType="end"/>
+            </w:r>
+          </w:hyperlink>
+        </w:p>
+        <w:p>
+          <w:pPr>
+            <w:pStyle w:val="TOC3"/>
+            <w:tabs>
+              <w:tab w:val="left" w:pos="1320"/>
+              <w:tab w:val="right" w:leader="dot" w:pos="8630"/>
+            </w:tabs>
+            <w:rPr>
+              <w:noProof/>
+            </w:rPr>
+          </w:pPr>
+          <w:hyperlink w:anchor="_Toc461582358" w:history="1">
+            <w:r>
+              <w:rPr>
+                <w:rStyle w:val="Hyperlink"/>
+                <w:noProof/>
+              </w:rPr>
+              <w:t>4.4.3</w:t>
+            </w:r>
+            <w:r>
+              <w:rPr>
+                <w:noProof/>
+              </w:rPr>
+              <w:tab/>
+            </w:r>
+            <w:r>
+              <w:rPr>
+                <w:rStyle w:val="Hyperlink"/>
+                <w:noProof/>
+              </w:rPr>
+              <w:t>System features</w:t>
+            </w:r>
+            <w:r>
+              <w:rPr>
+                <w:noProof/>
+                <w:webHidden/>
+              </w:rPr>
+              <w:tab/>
+            </w:r>
+            <w:r>
+              <w:rPr>
+                <w:noProof/>
+                <w:webHidden/>
+              </w:rPr>
+              <w:fldChar w:fldCharType="begin"/>
+            </w:r>
+            <w:r>
+              <w:rPr>
+                <w:noProof/>
+                <w:webHidden/>
+              </w:rPr>
+              <w:instrText xml:space="preserve"> PAGEREF _Toc461582358 \h </w:instrText>
+            </w:r>
+            <w:r>
+              <w:rPr>
+                <w:noProof/>
+                <w:webHidden/>
+              </w:rPr>
+            </w:r>
+            <w:r>
+              <w:rPr>
+                <w:noProof/>
+                <w:webHidden/>
+              </w:rPr>
+              <w:fldChar w:fldCharType="separate"/>
+            </w:r>
+            <w:r>
+              <w:rPr>
+                <w:noProof/>
+                <w:webHidden/>
+              </w:rPr>
+              <w:t>9</w:t>
             </w:r>
             <w:r>
               <w:rPr>
@@ -5138,7 +5385,7 @@
               <w:noProof/>
             </w:rPr>
           </w:pPr>
-          <w:hyperlink w:anchor="_Toc461565016" w:history="1">
+          <w:hyperlink w:anchor="_Toc461582359" w:history="1">
             <w:r>
               <w:rPr>
                 <w:rStyle w:val="Hyperlink"/>
@@ -5180,7 +5427,7 @@
                 <w:noProof/>
                 <w:webHidden/>
               </w:rPr>
-              <w:instrText xml:space="preserve"> PAGEREF _Toc461565016 \h </w:instrText>
+              <w:instrText xml:space="preserve"> PAGEREF _Toc461582359 \h </w:instrText>
             </w:r>
             <w:r>
               <w:rPr>
@@ -5200,7 +5447,7 @@
                 <w:noProof/>
                 <w:webHidden/>
               </w:rPr>
-              <w:t>7</w:t>
+              <w:t>10</w:t>
             </w:r>
             <w:r>
               <w:rPr>
@@ -5218,7 +5465,7 @@
               <w:noProof/>
             </w:rPr>
           </w:pPr>
-          <w:hyperlink w:anchor="_Toc461565017" w:history="1">
+          <w:hyperlink w:anchor="_Toc461582360" w:history="1">
             <w:r>
               <w:rPr>
                 <w:rStyle w:val="Hyperlink"/>
@@ -5241,7 +5488,7 @@
                 <w:noProof/>
                 <w:lang w:val="vi-VN"/>
               </w:rPr>
-              <w:t>For Organization</w:t>
+              <w:t>For our group</w:t>
             </w:r>
             <w:r>
               <w:rPr>
@@ -5262,7 +5509,7 @@
                 <w:noProof/>
                 <w:webHidden/>
               </w:rPr>
-              <w:instrText xml:space="preserve"> PAGEREF _Toc461565017 \h </w:instrText>
+              <w:instrText xml:space="preserve"> PAGEREF _Toc461582360 \h </w:instrText>
             </w:r>
             <w:r>
               <w:rPr>
@@ -5282,7 +5529,7 @@
                 <w:noProof/>
                 <w:webHidden/>
               </w:rPr>
-              <w:t>7</w:t>
+              <w:t>10</w:t>
             </w:r>
             <w:r>
               <w:rPr>
@@ -5300,7 +5547,7 @@
               <w:noProof/>
             </w:rPr>
           </w:pPr>
-          <w:hyperlink w:anchor="_Toc461565018" w:history="1">
+          <w:hyperlink w:anchor="_Toc461582361" w:history="1">
             <w:r>
               <w:rPr>
                 <w:rStyle w:val="Hyperlink"/>
@@ -5323,7 +5570,7 @@
                 <w:noProof/>
                 <w:lang w:val="vi-VN"/>
               </w:rPr>
-              <w:t>For our group</w:t>
+              <w:t>For Community</w:t>
             </w:r>
             <w:r>
               <w:rPr>
@@ -5344,7 +5591,7 @@
                 <w:noProof/>
                 <w:webHidden/>
               </w:rPr>
-              <w:instrText xml:space="preserve"> PAGEREF _Toc461565018 \h </w:instrText>
+              <w:instrText xml:space="preserve"> PAGEREF _Toc461582361 \h </w:instrText>
             </w:r>
             <w:r>
               <w:rPr>
@@ -5364,89 +5611,7 @@
                 <w:noProof/>
                 <w:webHidden/>
               </w:rPr>
-              <w:t>7</w:t>
-            </w:r>
-            <w:r>
-              <w:rPr>
-                <w:noProof/>
-                <w:webHidden/>
-              </w:rPr>
-              <w:fldChar w:fldCharType="end"/>
-            </w:r>
-          </w:hyperlink>
-        </w:p>
-        <w:p>
-          <w:pPr>
-            <w:pStyle w:val="TOC2"/>
-            <w:rPr>
-              <w:noProof/>
-            </w:rPr>
-          </w:pPr>
-          <w:hyperlink w:anchor="_Toc461565019" w:history="1">
-            <w:r>
-              <w:rPr>
-                <w:rStyle w:val="Hyperlink"/>
-                <w:rFonts w:ascii="Times New Roman" w:hAnsi="Times New Roman" w:cs="Times New Roman"/>
-                <w:noProof/>
-                <w:lang w:val="vi-VN"/>
-              </w:rPr>
-              <w:t>5.3</w:t>
-            </w:r>
-            <w:r>
-              <w:rPr>
-                <w:noProof/>
-              </w:rPr>
-              <w:tab/>
-            </w:r>
-            <w:r>
-              <w:rPr>
-                <w:rStyle w:val="Hyperlink"/>
-                <w:rFonts w:ascii="Times New Roman" w:hAnsi="Times New Roman" w:cs="Times New Roman"/>
-                <w:noProof/>
-                <w:lang w:val="vi-VN"/>
-              </w:rPr>
-              <w:t>For Community</w:t>
-            </w:r>
-            <w:r>
-              <w:rPr>
-                <w:noProof/>
-                <w:webHidden/>
-              </w:rPr>
-              <w:tab/>
-            </w:r>
-            <w:r>
-              <w:rPr>
-                <w:noProof/>
-                <w:webHidden/>
-              </w:rPr>
-              <w:fldChar w:fldCharType="begin"/>
-            </w:r>
-            <w:r>
-              <w:rPr>
-                <w:noProof/>
-                <w:webHidden/>
-              </w:rPr>
-              <w:instrText xml:space="preserve"> PAGEREF _Toc461565019 \h </w:instrText>
-            </w:r>
-            <w:r>
-              <w:rPr>
-                <w:noProof/>
-                <w:webHidden/>
-              </w:rPr>
-            </w:r>
-            <w:r>
-              <w:rPr>
-                <w:noProof/>
-                <w:webHidden/>
-              </w:rPr>
-              <w:fldChar w:fldCharType="separate"/>
-            </w:r>
-            <w:r>
-              <w:rPr>
-                <w:noProof/>
-                <w:webHidden/>
-              </w:rPr>
-              <w:t>7</w:t>
+              <w:t>10</w:t>
             </w:r>
             <w:r>
               <w:rPr>
@@ -5464,7 +5629,7 @@
               <w:noProof/>
             </w:rPr>
           </w:pPr>
-          <w:hyperlink w:anchor="_Toc461565020" w:history="1">
+          <w:hyperlink w:anchor="_Toc461582362" w:history="1">
             <w:r>
               <w:rPr>
                 <w:rStyle w:val="Hyperlink"/>
@@ -5506,7 +5671,7 @@
                 <w:noProof/>
                 <w:webHidden/>
               </w:rPr>
-              <w:instrText xml:space="preserve"> PAGEREF _Toc461565020 \h </w:instrText>
+              <w:instrText xml:space="preserve"> PAGEREF _Toc461582362 \h </w:instrText>
             </w:r>
             <w:r>
               <w:rPr>
@@ -5526,7 +5691,7 @@
                 <w:noProof/>
                 <w:webHidden/>
               </w:rPr>
-              <w:t>7</w:t>
+              <w:t>10</w:t>
             </w:r>
             <w:r>
               <w:rPr>
@@ -5544,7 +5709,7 @@
               <w:noProof/>
             </w:rPr>
           </w:pPr>
-          <w:hyperlink w:anchor="_Toc461565021" w:history="1">
+          <w:hyperlink w:anchor="_Toc461582363" w:history="1">
             <w:r>
               <w:rPr>
                 <w:rStyle w:val="Hyperlink"/>
@@ -5586,7 +5751,7 @@
                 <w:noProof/>
                 <w:webHidden/>
               </w:rPr>
-              <w:instrText xml:space="preserve"> PAGEREF _Toc461565021 \h </w:instrText>
+              <w:instrText xml:space="preserve"> PAGEREF _Toc461582363 \h </w:instrText>
             </w:r>
             <w:r>
               <w:rPr>
@@ -5606,7 +5771,7 @@
                 <w:noProof/>
                 <w:webHidden/>
               </w:rPr>
-              <w:t>7</w:t>
+              <w:t>11</w:t>
             </w:r>
             <w:r>
               <w:rPr>
@@ -5624,7 +5789,7 @@
               <w:noProof/>
             </w:rPr>
           </w:pPr>
-          <w:hyperlink w:anchor="_Toc461565022" w:history="1">
+          <w:hyperlink w:anchor="_Toc461582364" w:history="1">
             <w:r>
               <w:rPr>
                 <w:rStyle w:val="Hyperlink"/>
@@ -5666,7 +5831,7 @@
                 <w:noProof/>
                 <w:webHidden/>
               </w:rPr>
-              <w:instrText xml:space="preserve"> PAGEREF _Toc461565022 \h </w:instrText>
+              <w:instrText xml:space="preserve"> PAGEREF _Toc461582364 \h </w:instrText>
             </w:r>
             <w:r>
               <w:rPr>
@@ -5686,7 +5851,7 @@
                 <w:noProof/>
                 <w:webHidden/>
               </w:rPr>
-              <w:t>8</w:t>
+              <w:t>11</w:t>
             </w:r>
             <w:r>
               <w:rPr>
@@ -5726,7 +5891,6 @@
           <w:szCs w:val="28"/>
         </w:rPr>
       </w:pPr>
-      <w:bookmarkStart w:id="6" w:name="_Toc461565006"/>
       <w:r>
         <w:rPr>
           <w:rFonts w:ascii="Times New Roman" w:hAnsi="Times New Roman" w:cs="Times New Roman"/>
@@ -5749,6 +5913,7 @@
           <w:lang w:val="vi-VN"/>
         </w:rPr>
       </w:pPr>
+      <w:bookmarkStart w:id="6" w:name="_Toc461582346"/>
       <w:r>
         <w:rPr>
           <w:rFonts w:ascii="Times New Roman" w:hAnsi="Times New Roman" w:cs="Times New Roman"/>
@@ -5774,7 +5939,7 @@
           <w:szCs w:val="28"/>
         </w:rPr>
       </w:pPr>
-      <w:bookmarkStart w:id="7" w:name="_Toc461565007"/>
+      <w:bookmarkStart w:id="7" w:name="_Toc461582347"/>
       <w:r>
         <w:rPr>
           <w:rFonts w:ascii="Times New Roman" w:hAnsi="Times New Roman" w:cs="Times New Roman"/>
@@ -5841,7 +6006,7 @@
           <w:lang w:val="vi-VN"/>
         </w:rPr>
       </w:pPr>
-      <w:bookmarkStart w:id="8" w:name="_Toc461565008"/>
+      <w:bookmarkStart w:id="8" w:name="_Toc461582348"/>
       <w:r>
         <w:rPr>
           <w:rFonts w:ascii="Times New Roman" w:hAnsi="Times New Roman" w:cs="Times New Roman"/>
@@ -6320,7 +6485,7 @@
           <w:rFonts w:ascii="Times New Roman" w:hAnsi="Times New Roman" w:cs="Times New Roman"/>
         </w:rPr>
       </w:pPr>
-      <w:bookmarkStart w:id="9" w:name="_Toc461565009"/>
+      <w:bookmarkStart w:id="9" w:name="_Toc461582349"/>
       <w:r>
         <w:rPr>
           <w:rFonts w:ascii="Times New Roman" w:hAnsi="Times New Roman" w:cs="Times New Roman"/>
@@ -6508,7 +6673,7 @@
           <w:rFonts w:ascii="Times New Roman" w:hAnsi="Times New Roman" w:cs="Times New Roman"/>
         </w:rPr>
       </w:pPr>
-      <w:bookmarkStart w:id="10" w:name="_Toc461565010"/>
+      <w:bookmarkStart w:id="10" w:name="_Toc461582350"/>
       <w:r>
         <w:rPr>
           <w:rFonts w:ascii="Times New Roman" w:hAnsi="Times New Roman" w:cs="Times New Roman"/>
@@ -7362,13 +7527,7 @@
         <w:rPr>
           <w:rFonts w:ascii="Times New Roman" w:hAnsi="Times New Roman" w:cs="Times New Roman"/>
         </w:rPr>
-        <w:t xml:space="preserve">- </w:t>
-      </w:r>
-      <w:r>
-        <w:rPr>
-          <w:rFonts w:ascii="Times New Roman" w:hAnsi="Times New Roman" w:cs="Times New Roman"/>
-        </w:rPr>
-        <w:t>allow members to free create their own story (free)</w:t>
+        <w:t>- allow members to free create their own story (free)</w:t>
       </w:r>
     </w:p>
     <w:p>
@@ -7429,13 +7588,7 @@
         <w:rPr>
           <w:rFonts w:ascii="Times New Roman" w:hAnsi="Times New Roman" w:cs="Times New Roman"/>
         </w:rPr>
-        <w:t>-</w:t>
-      </w:r>
-      <w:r>
-        <w:rPr>
-          <w:rFonts w:ascii="Times New Roman" w:hAnsi="Times New Roman" w:cs="Times New Roman"/>
-        </w:rPr>
-        <w:t xml:space="preserve"> </w:t>
+        <w:t xml:space="preserve">- </w:t>
       </w:r>
       <w:r>
         <w:rPr>
@@ -7470,7 +7623,7 @@
           <w:rFonts w:ascii="Times New Roman" w:hAnsi="Times New Roman" w:cs="Times New Roman"/>
         </w:rPr>
       </w:pPr>
-      <w:bookmarkStart w:id="11" w:name="_Toc461565011"/>
+      <w:bookmarkStart w:id="11" w:name="_Toc461582351"/>
       <w:r>
         <w:rPr>
           <w:rFonts w:ascii="Times New Roman" w:hAnsi="Times New Roman" w:cs="Times New Roman"/>
@@ -7496,7 +7649,7 @@
           <w:lang w:val="vi-VN"/>
         </w:rPr>
       </w:pPr>
-      <w:bookmarkStart w:id="12" w:name="_Toc461565012"/>
+      <w:bookmarkStart w:id="12" w:name="_Toc461582352"/>
       <w:r>
         <w:rPr>
           <w:rFonts w:ascii="Times New Roman" w:hAnsi="Times New Roman" w:cs="Times New Roman"/>
@@ -7629,7 +7782,7 @@
           <w:szCs w:val="28"/>
         </w:rPr>
       </w:pPr>
-      <w:bookmarkStart w:id="13" w:name="_Toc461565013"/>
+      <w:bookmarkStart w:id="13" w:name="_Toc461582353"/>
       <w:r>
         <w:rPr>
           <w:rFonts w:ascii="Times New Roman" w:hAnsi="Times New Roman" w:cs="Times New Roman"/>
@@ -7757,25 +7910,7 @@
         <w:rPr>
           <w:rFonts w:ascii="Times New Roman" w:hAnsi="Times New Roman" w:cs="Times New Roman"/>
         </w:rPr>
-        <w:t>e all know that</w:t>
-      </w:r>
-      <w:r>
-        <w:rPr>
-          <w:rFonts w:ascii="Times New Roman" w:hAnsi="Times New Roman" w:cs="Times New Roman"/>
-        </w:rPr>
-        <w:t xml:space="preserve"> </w:t>
-      </w:r>
-      <w:r>
-        <w:rPr>
-          <w:rFonts w:ascii="Times New Roman" w:hAnsi="Times New Roman" w:cs="Times New Roman"/>
-        </w:rPr>
-        <w:t xml:space="preserve">it </w:t>
-      </w:r>
-      <w:r>
-        <w:rPr>
-          <w:rFonts w:ascii="Times New Roman" w:hAnsi="Times New Roman" w:cs="Times New Roman"/>
-        </w:rPr>
-        <w:t>is worth reading books</w:t>
+        <w:t>e all know that it is worth reading books</w:t>
       </w:r>
       <w:r>
         <w:rPr>
@@ -7843,7 +7978,7 @@
           <w:lang w:val="vi-VN"/>
         </w:rPr>
       </w:pPr>
-      <w:bookmarkStart w:id="14" w:name="_Toc461565014"/>
+      <w:bookmarkStart w:id="14" w:name="_Toc461582354"/>
       <w:r>
         <w:rPr>
           <w:rFonts w:ascii="Times New Roman" w:hAnsi="Times New Roman" w:cs="Times New Roman"/>
@@ -7939,14 +8074,7 @@
           <w:rFonts w:ascii="Times New Roman" w:hAnsi="Times New Roman" w:cs="Times New Roman"/>
           <w:szCs w:val="24"/>
         </w:rPr>
-        <w:t xml:space="preserve">, </w:t>
-      </w:r>
-      <w:r>
-        <w:rPr>
-          <w:rFonts w:ascii="Times New Roman" w:hAnsi="Times New Roman" w:cs="Times New Roman"/>
-          <w:szCs w:val="24"/>
-        </w:rPr>
-        <w:t>etc. W</w:t>
+        <w:t>, etc. W</w:t>
       </w:r>
       <w:r>
         <w:rPr>
@@ -7996,7 +8124,7 @@
           <w:lang w:val="vi-VN"/>
         </w:rPr>
       </w:pPr>
-      <w:bookmarkStart w:id="15" w:name="_Toc461565015"/>
+      <w:bookmarkStart w:id="15" w:name="_Toc461582355"/>
       <w:r>
         <w:rPr>
           <w:rFonts w:ascii="Times New Roman" w:hAnsi="Times New Roman" w:cs="Times New Roman"/>
@@ -8081,12 +8209,14 @@
       <w:pPr>
         <w:pStyle w:val="Heading3"/>
       </w:pPr>
+      <w:bookmarkStart w:id="16" w:name="_Toc461582356"/>
       <w:r>
         <w:t>Reader/A</w:t>
       </w:r>
       <w:r>
         <w:t>uthor features</w:t>
       </w:r>
+      <w:bookmarkEnd w:id="16"/>
     </w:p>
     <w:p>
       <w:pPr>
@@ -9001,10 +9131,12 @@
       <w:pPr>
         <w:pStyle w:val="Heading3"/>
       </w:pPr>
+      <w:bookmarkStart w:id="17" w:name="_Toc461582357"/>
       <w:r>
         <w:lastRenderedPageBreak/>
         <w:t>Admin features</w:t>
       </w:r>
+      <w:bookmarkEnd w:id="17"/>
     </w:p>
     <w:p>
       <w:pPr>
@@ -9457,9 +9589,11 @@
       <w:pPr>
         <w:pStyle w:val="Heading3"/>
       </w:pPr>
+      <w:bookmarkStart w:id="18" w:name="_Toc461582358"/>
       <w:r>
         <w:t>System features</w:t>
       </w:r>
+      <w:bookmarkEnd w:id="18"/>
     </w:p>
     <w:p>
       <w:pPr>
@@ -9562,34 +9696,7 @@
           <w:szCs w:val="22"/>
           <w:lang w:eastAsia="ja-JP"/>
         </w:rPr>
-        <w:t xml:space="preserve">: </w:t>
-      </w:r>
-      <w:r>
-        <w:rPr>
-          <w:rFonts w:ascii="Times New Roman" w:eastAsiaTheme="minorEastAsia" w:hAnsi="Times New Roman" w:cs="Times New Roman"/>
-          <w:sz w:val="22"/>
-          <w:szCs w:val="22"/>
-          <w:lang w:eastAsia="ja-JP"/>
-        </w:rPr>
-        <w:t xml:space="preserve">When a guest </w:t>
-      </w:r>
-      <w:r>
-        <w:rPr>
-          <w:rFonts w:ascii="Times New Roman" w:eastAsiaTheme="minorEastAsia" w:hAnsi="Times New Roman" w:cs="Times New Roman"/>
-          <w:sz w:val="22"/>
-          <w:szCs w:val="22"/>
-          <w:lang w:eastAsia="ja-JP"/>
-        </w:rPr>
-        <w:t>send request to reset password</w:t>
-      </w:r>
-      <w:r>
-        <w:rPr>
-          <w:rFonts w:ascii="Times New Roman" w:eastAsiaTheme="minorEastAsia" w:hAnsi="Times New Roman" w:cs="Times New Roman"/>
-          <w:sz w:val="22"/>
-          <w:szCs w:val="22"/>
-          <w:lang w:eastAsia="ja-JP"/>
-        </w:rPr>
-        <w:t>, system will send an email to confirm.</w:t>
+        <w:t>: When a guest send request to reset password, system will send an email to confirm.</w:t>
       </w:r>
     </w:p>
     <w:p>
@@ -9749,7 +9856,7 @@
           <w:rFonts w:ascii="Times New Roman" w:hAnsi="Times New Roman" w:cs="Times New Roman"/>
         </w:rPr>
       </w:pPr>
-      <w:bookmarkStart w:id="16" w:name="_Toc461565016"/>
+      <w:bookmarkStart w:id="19" w:name="_Toc461582359"/>
       <w:r>
         <w:rPr>
           <w:rFonts w:ascii="Times New Roman" w:hAnsi="Times New Roman" w:cs="Times New Roman"/>
@@ -9757,7 +9864,7 @@
         <w:lastRenderedPageBreak/>
         <w:t>BENEFIT FROM PROJECT</w:t>
       </w:r>
-      <w:bookmarkEnd w:id="16"/>
+      <w:bookmarkEnd w:id="19"/>
     </w:p>
     <w:p>
       <w:pPr>
@@ -9776,7 +9883,7 @@
           <w:lang w:val="vi-VN"/>
         </w:rPr>
       </w:pPr>
-      <w:bookmarkStart w:id="17" w:name="_Toc461565018"/>
+      <w:bookmarkStart w:id="20" w:name="_Toc461582360"/>
       <w:r>
         <w:rPr>
           <w:rFonts w:ascii="Times New Roman" w:hAnsi="Times New Roman" w:cs="Times New Roman"/>
@@ -9786,7 +9893,7 @@
         </w:rPr>
         <w:t>For our group</w:t>
       </w:r>
-      <w:bookmarkEnd w:id="17"/>
+      <w:bookmarkEnd w:id="20"/>
     </w:p>
     <w:p>
       <w:pPr>
@@ -9878,7 +9985,7 @@
           <w:lang w:val="vi-VN"/>
         </w:rPr>
       </w:pPr>
-      <w:bookmarkStart w:id="18" w:name="_Toc461565019"/>
+      <w:bookmarkStart w:id="21" w:name="_Toc461582361"/>
       <w:r>
         <w:rPr>
           <w:rFonts w:ascii="Times New Roman" w:hAnsi="Times New Roman" w:cs="Times New Roman"/>
@@ -9888,7 +9995,7 @@
         </w:rPr>
         <w:t>For Community</w:t>
       </w:r>
-      <w:bookmarkEnd w:id="18"/>
+      <w:bookmarkEnd w:id="21"/>
     </w:p>
     <w:p>
       <w:pPr>
@@ -10016,14 +10123,14 @@
           <w:rFonts w:ascii="Times New Roman" w:hAnsi="Times New Roman" w:cs="Times New Roman"/>
         </w:rPr>
       </w:pPr>
-      <w:bookmarkStart w:id="19" w:name="_Toc461565020"/>
+      <w:bookmarkStart w:id="22" w:name="_Toc461582362"/>
       <w:r>
         <w:rPr>
           <w:rFonts w:ascii="Times New Roman" w:hAnsi="Times New Roman" w:cs="Times New Roman"/>
         </w:rPr>
         <w:t>CRITICAL ASSUMPTION AND CONSTRAINTS</w:t>
       </w:r>
-      <w:bookmarkEnd w:id="19"/>
+      <w:bookmarkEnd w:id="22"/>
     </w:p>
     <w:p>
       <w:pPr>
@@ -10415,7 +10522,7 @@
           <w:rFonts w:ascii="Times New Roman" w:hAnsi="Times New Roman" w:cs="Times New Roman"/>
         </w:rPr>
       </w:pPr>
-      <w:bookmarkStart w:id="20" w:name="_Toc461565021"/>
+      <w:bookmarkStart w:id="23" w:name="_Toc461582363"/>
       <w:r>
         <w:rPr>
           <w:rFonts w:ascii="Times New Roman" w:hAnsi="Times New Roman" w:cs="Times New Roman"/>
@@ -10423,7 +10530,7 @@
         <w:lastRenderedPageBreak/>
         <w:t>POTENTIAL RISKS</w:t>
       </w:r>
-      <w:bookmarkEnd w:id="20"/>
+      <w:bookmarkEnd w:id="23"/>
       <w:r>
         <w:rPr>
           <w:rFonts w:ascii="Times New Roman" w:hAnsi="Times New Roman" w:cs="Times New Roman"/>
@@ -10563,7 +10670,7 @@
           <w:rFonts w:ascii="Times New Roman" w:hAnsi="Times New Roman" w:cs="Times New Roman"/>
         </w:rPr>
       </w:pPr>
-      <w:bookmarkStart w:id="21" w:name="_Toc461565022"/>
+      <w:bookmarkStart w:id="24" w:name="_Toc461582364"/>
       <w:r>
         <w:rPr>
           <w:rFonts w:ascii="Times New Roman" w:hAnsi="Times New Roman" w:cs="Times New Roman"/>
@@ -10576,7 +10683,7 @@
         </w:rPr>
         <w:t>S</w:t>
       </w:r>
-      <w:bookmarkEnd w:id="21"/>
+      <w:bookmarkEnd w:id="24"/>
     </w:p>
     <w:p>
       <w:pPr>
@@ -10730,7 +10837,7 @@
           <w:rPr>
             <w:noProof/>
           </w:rPr>
-          <w:t>11</w:t>
+          <w:t>4</w:t>
         </w:r>
         <w:r>
           <w:rPr>
@@ -10855,7 +10962,7 @@
         <v:path o:extrusionok="f" gradientshapeok="t" o:connecttype="rect"/>
         <o:lock v:ext="edit" aspectratio="t"/>
       </v:shapetype>
-      <v:shape id="_x0000_i1296" type="#_x0000_t75" style="width:11.25pt;height:11.25pt" o:bullet="t">
+      <v:shape id="_x0000_i1027" type="#_x0000_t75" style="width:11.25pt;height:11.25pt" o:bullet="t">
         <v:imagedata r:id="rId1" o:title="mso142F"/>
       </v:shape>
     </w:pict>
@@ -16351,7 +16458,7 @@
 </file>
 
 <file path=customXml/itemProps1.xml><?xml version="1.0" encoding="utf-8"?>
-<ds:datastoreItem xmlns:ds="http://schemas.openxmlformats.org/officeDocument/2006/customXml" ds:itemID="{760E806C-E8D4-4B3A-9D23-6038A03E4B09}">
+<ds:datastoreItem xmlns:ds="http://schemas.openxmlformats.org/officeDocument/2006/customXml" ds:itemID="{C5D8EFD2-FB04-40F4-B5CD-CADED956CD7A}">
   <ds:schemaRefs>
     <ds:schemaRef ds:uri="http://schemas.openxmlformats.org/officeDocument/2006/bibliography"/>
   </ds:schemaRefs>

</xml_diff>

<commit_message>
Update Project Introduction File after self-review
</commit_message>
<xml_diff>
--- a/WIP/Documents/Report/Report 1/BSN_Introduction_v1.0_EN.docx
+++ b/WIP/Documents/Report/Report 1/BSN_Introduction_v1.0_EN.docx
@@ -6656,7 +6656,19 @@
         <w:rPr>
           <w:rFonts w:ascii="Times New Roman" w:hAnsi="Times New Roman" w:cs="Times New Roman"/>
         </w:rPr>
-        <w:t xml:space="preserve">We believe this project will strengthen Vietnam‘s reading culture. </w:t>
+        <w:t xml:space="preserve">We believe this </w:t>
+      </w:r>
+      <w:r>
+        <w:rPr>
+          <w:rFonts w:ascii="Times New Roman" w:hAnsi="Times New Roman" w:cs="Times New Roman"/>
+        </w:rPr>
+        <w:t>project will strengthen Vietnam’</w:t>
+      </w:r>
+      <w:r>
+        <w:rPr>
+          <w:rFonts w:ascii="Times New Roman" w:hAnsi="Times New Roman" w:cs="Times New Roman"/>
+        </w:rPr>
+        <w:t xml:space="preserve">s reading culture. </w:t>
       </w:r>
     </w:p>
     <w:p>
@@ -6759,7 +6771,19 @@
         <w:rPr>
           <w:rFonts w:ascii="Times New Roman" w:hAnsi="Times New Roman" w:cs="Times New Roman"/>
         </w:rPr>
-        <w:t xml:space="preserve"> not any social network about book for Vietnamese only.</w:t>
+        <w:t xml:space="preserve"> not any social network about book</w:t>
+      </w:r>
+      <w:r>
+        <w:rPr>
+          <w:rFonts w:ascii="Times New Roman" w:hAnsi="Times New Roman" w:cs="Times New Roman"/>
+        </w:rPr>
+        <w:t>s</w:t>
+      </w:r>
+      <w:r>
+        <w:rPr>
+          <w:rFonts w:ascii="Times New Roman" w:hAnsi="Times New Roman" w:cs="Times New Roman"/>
+        </w:rPr>
+        <w:t xml:space="preserve"> for Vietnamese only.</w:t>
       </w:r>
     </w:p>
     <w:p>
@@ -7817,7 +7841,19 @@
         <w:rPr>
           <w:rFonts w:ascii="Times New Roman" w:hAnsi="Times New Roman" w:cs="Times New Roman"/>
         </w:rPr>
-        <w:t>, this project is responsibility for all team members. So we must complete all requirements from teacher and FU. During the time doing project, we can learn how to develop a project, how to manage project, how to communicate better between team member</w:t>
+        <w:t xml:space="preserve">, this project is responsibility for all team members. </w:t>
+      </w:r>
+      <w:r>
+        <w:rPr>
+          <w:rFonts w:ascii="Times New Roman" w:hAnsi="Times New Roman" w:cs="Times New Roman"/>
+        </w:rPr>
+        <w:t>Therefore,</w:t>
+      </w:r>
+      <w:r>
+        <w:rPr>
+          <w:rFonts w:ascii="Times New Roman" w:hAnsi="Times New Roman" w:cs="Times New Roman"/>
+        </w:rPr>
+        <w:t xml:space="preserve"> we must complete all requirements from teacher and FU. During the time doing project, we can learn how to develop a project, how to manage project, how to communicate better between team member</w:t>
       </w:r>
       <w:r>
         <w:rPr>
@@ -7829,7 +7865,13 @@
         <w:rPr>
           <w:rFonts w:ascii="Times New Roman" w:hAnsi="Times New Roman" w:cs="Times New Roman"/>
         </w:rPr>
-        <w:t xml:space="preserve">, how to control time, how to perform teamwork effectively. Moreover, we </w:t>
+        <w:t>, how to control time and</w:t>
+      </w:r>
+      <w:r>
+        <w:rPr>
+          <w:rFonts w:ascii="Times New Roman" w:hAnsi="Times New Roman" w:cs="Times New Roman"/>
+        </w:rPr>
+        <w:t xml:space="preserve"> how to perform teamwork effectively. Moreover, we </w:t>
       </w:r>
       <w:r>
         <w:rPr>
@@ -7928,7 +7970,19 @@
         <w:rPr>
           <w:rFonts w:ascii="Times New Roman" w:hAnsi="Times New Roman" w:cs="Times New Roman"/>
         </w:rPr>
-        <w:t xml:space="preserve">We believe this project will strengthen Vietnam‘s reading culture. </w:t>
+        <w:t xml:space="preserve">We believe this </w:t>
+      </w:r>
+      <w:r>
+        <w:rPr>
+          <w:rFonts w:ascii="Times New Roman" w:hAnsi="Times New Roman" w:cs="Times New Roman"/>
+        </w:rPr>
+        <w:t>project will strengthen Vietnam’</w:t>
+      </w:r>
+      <w:r>
+        <w:rPr>
+          <w:rFonts w:ascii="Times New Roman" w:hAnsi="Times New Roman" w:cs="Times New Roman"/>
+        </w:rPr>
+        <w:t xml:space="preserve">s reading culture. </w:t>
       </w:r>
       <w:r>
         <w:rPr>
@@ -8010,7 +8064,35 @@
           <w:rFonts w:ascii="Times New Roman" w:hAnsi="Times New Roman" w:cs="Times New Roman"/>
           <w:szCs w:val="24"/>
         </w:rPr>
-        <w:t xml:space="preserve"> with friendly and attractive interface to make people more interesting in reading. Members can share, discus about books. They can also send request to admin </w:t>
+        <w:t xml:space="preserve"> with friendly and attractive interface</w:t>
+      </w:r>
+      <w:r>
+        <w:rPr>
+          <w:rFonts w:ascii="Times New Roman" w:hAnsi="Times New Roman" w:cs="Times New Roman"/>
+          <w:szCs w:val="24"/>
+        </w:rPr>
+        <w:t xml:space="preserve"> to make people more interested</w:t>
+      </w:r>
+      <w:r>
+        <w:rPr>
+          <w:rFonts w:ascii="Times New Roman" w:hAnsi="Times New Roman" w:cs="Times New Roman"/>
+          <w:szCs w:val="24"/>
+        </w:rPr>
+        <w:t xml:space="preserve"> in read</w:t>
+      </w:r>
+      <w:r>
+        <w:rPr>
+          <w:rFonts w:ascii="Times New Roman" w:hAnsi="Times New Roman" w:cs="Times New Roman"/>
+          <w:szCs w:val="24"/>
+        </w:rPr>
+        <w:t>ing. Members can share and</w:t>
+      </w:r>
+      <w:r>
+        <w:rPr>
+          <w:rFonts w:ascii="Times New Roman" w:hAnsi="Times New Roman" w:cs="Times New Roman"/>
+          <w:szCs w:val="24"/>
+        </w:rPr>
+        <w:t xml:space="preserve"> discus about books. They can also send request to admin </w:t>
       </w:r>
       <w:r>
         <w:rPr>
@@ -8097,15 +8179,6 @@
         </w:rPr>
         <w:t>connecting.</w:t>
       </w:r>
-    </w:p>
-    <w:p>
-      <w:pPr>
-        <w:spacing w:after="120"/>
-        <w:jc w:val="both"/>
-        <w:rPr>
-          <w:rFonts w:ascii="Times New Roman" w:hAnsi="Times New Roman" w:cs="Times New Roman"/>
-        </w:rPr>
-      </w:pPr>
     </w:p>
     <w:p>
       <w:pPr>
@@ -8550,7 +8623,6 @@
           <w:szCs w:val="22"/>
           <w:lang w:eastAsia="ja-JP"/>
         </w:rPr>
-        <w:lastRenderedPageBreak/>
         <w:t>Delete/Like a comment/reply-comment</w:t>
       </w:r>
       <w:r>
@@ -8585,6 +8657,7 @@
           <w:szCs w:val="22"/>
           <w:lang w:eastAsia="ja-JP"/>
         </w:rPr>
+        <w:lastRenderedPageBreak/>
         <w:t>Manage interactions:</w:t>
       </w:r>
     </w:p>
@@ -10837,7 +10910,7 @@
           <w:rPr>
             <w:noProof/>
           </w:rPr>
-          <w:t>4</w:t>
+          <w:t>11</w:t>
         </w:r>
         <w:r>
           <w:rPr>
@@ -16458,7 +16531,7 @@
 </file>
 
 <file path=customXml/itemProps1.xml><?xml version="1.0" encoding="utf-8"?>
-<ds:datastoreItem xmlns:ds="http://schemas.openxmlformats.org/officeDocument/2006/customXml" ds:itemID="{C5D8EFD2-FB04-40F4-B5CD-CADED956CD7A}">
+<ds:datastoreItem xmlns:ds="http://schemas.openxmlformats.org/officeDocument/2006/customXml" ds:itemID="{A8A1B57B-A51B-4C79-BE8C-520D3B776978}">
   <ds:schemaRefs>
     <ds:schemaRef ds:uri="http://schemas.openxmlformats.org/officeDocument/2006/bibliography"/>
   </ds:schemaRefs>

</xml_diff>

<commit_message>
Update Project Introduction after self-reviewing
</commit_message>
<xml_diff>
--- a/WIP/Documents/Report/Report 1/BSN_Introduction_v1.0_EN.docx
+++ b/WIP/Documents/Report/Report 1/BSN_Introduction_v1.0_EN.docx
@@ -8336,7 +8336,42 @@
           <w:szCs w:val="22"/>
           <w:lang w:eastAsia="en-US"/>
         </w:rPr>
-        <w:t xml:space="preserve"> Brief descriptions diagram of DDL system</w:t>
+        <w:t xml:space="preserve"> B</w:t>
+      </w:r>
+      <w:r>
+        <w:rPr>
+          <w:rFonts w:ascii="Times New Roman" w:eastAsiaTheme="minorHAnsi" w:hAnsi="Times New Roman" w:cs="Times New Roman"/>
+          <w:b w:val="0"/>
+          <w:bCs w:val="0"/>
+          <w:color w:val="auto"/>
+          <w:sz w:val="22"/>
+          <w:szCs w:val="22"/>
+          <w:lang w:eastAsia="en-US"/>
+        </w:rPr>
+        <w:t xml:space="preserve">rief descriptions diagram of </w:t>
+      </w:r>
+      <w:r>
+        <w:rPr>
+          <w:rFonts w:ascii="Times New Roman" w:hAnsi="Times New Roman" w:cs="Times New Roman" w:hint="eastAsia"/>
+          <w:b w:val="0"/>
+          <w:bCs w:val="0"/>
+          <w:color w:val="auto"/>
+          <w:sz w:val="22"/>
+          <w:szCs w:val="22"/>
+        </w:rPr>
+        <w:t>BNS</w:t>
+      </w:r>
+      <w:r>
+        <w:rPr>
+          <w:rFonts w:ascii="Times New Roman" w:eastAsiaTheme="minorHAnsi" w:hAnsi="Times New Roman" w:cs="Times New Roman"/>
+          <w:b w:val="0"/>
+          <w:bCs w:val="0"/>
+          <w:color w:val="auto"/>
+          <w:sz w:val="22"/>
+          <w:szCs w:val="22"/>
+          <w:lang w:eastAsia="en-US"/>
+        </w:rPr>
+        <w:t xml:space="preserve"> system</w:t>
       </w:r>
     </w:p>
     <w:p>
@@ -11195,7 +11230,7 @@
         <v:path o:extrusionok="f" gradientshapeok="t" o:connecttype="rect"/>
         <o:lock v:ext="edit" aspectratio="t"/>
       </v:shapetype>
-      <v:shape id="_x0000_i1030" type="#_x0000_t75" style="width:11.25pt;height:11.25pt" o:bullet="t">
+      <v:shape id="_x0000_i1027" type="#_x0000_t75" style="width:11.25pt;height:11.25pt" o:bullet="t">
         <v:imagedata r:id="rId1" o:title="mso142F"/>
       </v:shape>
     </w:pict>
@@ -16691,7 +16726,7 @@
 </file>
 
 <file path=customXml/itemProps1.xml><?xml version="1.0" encoding="utf-8"?>
-<ds:datastoreItem xmlns:ds="http://schemas.openxmlformats.org/officeDocument/2006/customXml" ds:itemID="{A49995FA-2E2E-4B26-A572-BC90F5B434D5}">
+<ds:datastoreItem xmlns:ds="http://schemas.openxmlformats.org/officeDocument/2006/customXml" ds:itemID="{4EB591C2-F8D4-49BF-89FC-EC7B82150FB2}">
   <ds:schemaRefs>
     <ds:schemaRef ds:uri="http://schemas.openxmlformats.org/officeDocument/2006/bibliography"/>
   </ds:schemaRefs>

</xml_diff>

<commit_message>
HuyenPT: Update Project Introduction
</commit_message>
<xml_diff>
--- a/WIP/Documents/Report/Report 1/BSN_Introduction_v1.0_EN.docx
+++ b/WIP/Documents/Report/Report 1/BSN_Introduction_v1.0_EN.docx
@@ -9,8 +9,6 @@
           <w:rFonts w:ascii="Arial" w:hAnsi="Arial" w:cs="Arial"/>
         </w:rPr>
       </w:pPr>
-      <w:bookmarkStart w:id="0" w:name="_GoBack"/>
-      <w:bookmarkEnd w:id="0"/>
       <w:r>
         <w:rPr>
           <w:rFonts w:ascii="Arial" w:hAnsi="Arial" w:cs="Arial"/>
@@ -1394,11 +1392,11 @@
         </w:rPr>
         <w:br w:type="page"/>
       </w:r>
-      <w:bookmarkStart w:id="1" w:name="_Toc420046552"/>
-      <w:bookmarkStart w:id="2" w:name="_Toc428304837"/>
-      <w:bookmarkStart w:id="3" w:name="_Toc430290445"/>
-      <w:bookmarkStart w:id="4" w:name="_Toc430713122"/>
-      <w:bookmarkStart w:id="5" w:name="_Toc461582345"/>
+      <w:bookmarkStart w:id="0" w:name="_Toc420046552"/>
+      <w:bookmarkStart w:id="1" w:name="_Toc428304837"/>
+      <w:bookmarkStart w:id="2" w:name="_Toc430290445"/>
+      <w:bookmarkStart w:id="3" w:name="_Toc430713122"/>
+      <w:bookmarkStart w:id="4" w:name="_Toc461582345"/>
       <w:r>
         <w:rPr>
           <w:rFonts w:cs="Times New Roman"/>
@@ -1414,11 +1412,11 @@
           <w:t>PAGE</w:t>
         </w:r>
       </w:smartTag>
+      <w:bookmarkEnd w:id="0"/>
       <w:bookmarkEnd w:id="1"/>
       <w:bookmarkEnd w:id="2"/>
       <w:bookmarkEnd w:id="3"/>
       <w:bookmarkEnd w:id="4"/>
-      <w:bookmarkEnd w:id="5"/>
     </w:p>
     <w:p>
       <w:pPr>
@@ -5913,7 +5911,7 @@
           <w:lang w:val="vi-VN"/>
         </w:rPr>
       </w:pPr>
-      <w:bookmarkStart w:id="6" w:name="_Toc461582346"/>
+      <w:bookmarkStart w:id="5" w:name="_Toc461582346"/>
       <w:r>
         <w:rPr>
           <w:rFonts w:ascii="Times New Roman" w:hAnsi="Times New Roman" w:cs="Times New Roman"/>
@@ -5921,7 +5919,7 @@
         <w:lastRenderedPageBreak/>
         <w:t>INTRODUCTION</w:t>
       </w:r>
-      <w:bookmarkEnd w:id="6"/>
+      <w:bookmarkEnd w:id="5"/>
     </w:p>
     <w:p>
       <w:pPr>
@@ -5939,7 +5937,7 @@
           <w:szCs w:val="28"/>
         </w:rPr>
       </w:pPr>
-      <w:bookmarkStart w:id="7" w:name="_Toc461582347"/>
+      <w:bookmarkStart w:id="6" w:name="_Toc461582347"/>
       <w:r>
         <w:rPr>
           <w:rFonts w:ascii="Times New Roman" w:hAnsi="Times New Roman" w:cs="Times New Roman"/>
@@ -5949,7 +5947,7 @@
         </w:rPr>
         <w:t>Purpose</w:t>
       </w:r>
-      <w:bookmarkEnd w:id="7"/>
+      <w:bookmarkEnd w:id="6"/>
     </w:p>
     <w:p>
       <w:pPr>
@@ -6006,7 +6004,7 @@
           <w:lang w:val="vi-VN"/>
         </w:rPr>
       </w:pPr>
-      <w:bookmarkStart w:id="8" w:name="_Toc461582348"/>
+      <w:bookmarkStart w:id="7" w:name="_Toc461582348"/>
       <w:r>
         <w:rPr>
           <w:rFonts w:ascii="Times New Roman" w:hAnsi="Times New Roman" w:cs="Times New Roman"/>
@@ -6025,7 +6023,7 @@
         </w:rPr>
         <w:t xml:space="preserve"> and Definitions</w:t>
       </w:r>
-      <w:bookmarkEnd w:id="8"/>
+      <w:bookmarkEnd w:id="7"/>
     </w:p>
     <w:tbl>
       <w:tblPr>
@@ -6485,14 +6483,14 @@
           <w:rFonts w:ascii="Times New Roman" w:hAnsi="Times New Roman" w:cs="Times New Roman"/>
         </w:rPr>
       </w:pPr>
-      <w:bookmarkStart w:id="9" w:name="_Toc461582349"/>
+      <w:bookmarkStart w:id="8" w:name="_Toc461582349"/>
       <w:r>
         <w:rPr>
           <w:rFonts w:ascii="Times New Roman" w:hAnsi="Times New Roman" w:cs="Times New Roman"/>
         </w:rPr>
         <w:t>ABSTRACT</w:t>
       </w:r>
-      <w:bookmarkEnd w:id="9"/>
+      <w:bookmarkEnd w:id="8"/>
     </w:p>
     <w:p>
       <w:pPr>
@@ -6685,14 +6683,14 @@
           <w:rFonts w:ascii="Times New Roman" w:hAnsi="Times New Roman" w:cs="Times New Roman"/>
         </w:rPr>
       </w:pPr>
-      <w:bookmarkStart w:id="10" w:name="_Toc461582350"/>
+      <w:bookmarkStart w:id="9" w:name="_Toc461582350"/>
       <w:r>
         <w:rPr>
           <w:rFonts w:ascii="Times New Roman" w:hAnsi="Times New Roman" w:cs="Times New Roman"/>
         </w:rPr>
         <w:t>LITERATURE REVIEW</w:t>
       </w:r>
-      <w:bookmarkEnd w:id="10"/>
+      <w:bookmarkEnd w:id="9"/>
     </w:p>
     <w:p>
       <w:pPr>
@@ -7648,14 +7646,14 @@
           <w:rFonts w:ascii="Times New Roman" w:hAnsi="Times New Roman" w:cs="Times New Roman"/>
         </w:rPr>
       </w:pPr>
-      <w:bookmarkStart w:id="11" w:name="_Toc461582351"/>
+      <w:bookmarkStart w:id="10" w:name="_Toc461582351"/>
       <w:r>
         <w:rPr>
           <w:rFonts w:ascii="Times New Roman" w:hAnsi="Times New Roman" w:cs="Times New Roman"/>
         </w:rPr>
         <w:t>PROPOSAL</w:t>
       </w:r>
-      <w:bookmarkEnd w:id="11"/>
+      <w:bookmarkEnd w:id="10"/>
     </w:p>
     <w:p>
       <w:pPr>
@@ -7674,7 +7672,7 @@
           <w:lang w:val="vi-VN"/>
         </w:rPr>
       </w:pPr>
-      <w:bookmarkStart w:id="12" w:name="_Toc461582352"/>
+      <w:bookmarkStart w:id="11" w:name="_Toc461582352"/>
       <w:r>
         <w:rPr>
           <w:rFonts w:ascii="Times New Roman" w:hAnsi="Times New Roman" w:cs="Times New Roman"/>
@@ -7684,7 +7682,7 @@
         </w:rPr>
         <w:t>The idea</w:t>
       </w:r>
-      <w:bookmarkEnd w:id="12"/>
+      <w:bookmarkEnd w:id="11"/>
     </w:p>
     <w:p>
       <w:pPr>
@@ -7807,7 +7805,7 @@
           <w:szCs w:val="28"/>
         </w:rPr>
       </w:pPr>
-      <w:bookmarkStart w:id="13" w:name="_Toc461582353"/>
+      <w:bookmarkStart w:id="12" w:name="_Toc461582353"/>
       <w:r>
         <w:rPr>
           <w:rFonts w:ascii="Times New Roman" w:hAnsi="Times New Roman" w:cs="Times New Roman"/>
@@ -7816,7 +7814,7 @@
         </w:rPr>
         <w:t>Objectives</w:t>
       </w:r>
-      <w:bookmarkEnd w:id="13"/>
+      <w:bookmarkEnd w:id="12"/>
     </w:p>
     <w:p>
       <w:pPr>
@@ -8033,7 +8031,7 @@
           <w:lang w:val="vi-VN"/>
         </w:rPr>
       </w:pPr>
-      <w:bookmarkStart w:id="14" w:name="_Toc461582354"/>
+      <w:bookmarkStart w:id="13" w:name="_Toc461582354"/>
       <w:r>
         <w:rPr>
           <w:rFonts w:ascii="Times New Roman" w:hAnsi="Times New Roman" w:cs="Times New Roman"/>
@@ -8043,7 +8041,7 @@
         </w:rPr>
         <w:t>Brief description about system</w:t>
       </w:r>
-      <w:bookmarkEnd w:id="14"/>
+      <w:bookmarkEnd w:id="13"/>
     </w:p>
     <w:p>
       <w:pPr>
@@ -8383,18 +8381,8 @@
         </w:rPr>
         <w:t>BNS</w:t>
       </w:r>
-      <w:r>
-        <w:rPr>
-          <w:rFonts w:ascii="Times New Roman" w:eastAsiaTheme="minorHAnsi" w:hAnsi="Times New Roman" w:cs="Times New Roman"/>
-          <w:b w:val="0"/>
-          <w:bCs w:val="0"/>
-          <w:color w:val="auto"/>
-          <w:sz w:val="22"/>
-          <w:szCs w:val="22"/>
-          <w:lang w:eastAsia="en-US"/>
-        </w:rPr>
-        <w:t xml:space="preserve"> system</w:t>
-      </w:r>
+      <w:bookmarkStart w:id="14" w:name="_GoBack"/>
+      <w:bookmarkEnd w:id="14"/>
     </w:p>
     <w:p>
       <w:pPr>
@@ -11127,7 +11115,7 @@
           <w:rPr>
             <w:noProof/>
           </w:rPr>
-          <w:t>8</w:t>
+          <w:t>7</w:t>
         </w:r>
         <w:r>
           <w:rPr>
@@ -16748,7 +16736,7 @@
 </file>
 
 <file path=customXml/itemProps1.xml><?xml version="1.0" encoding="utf-8"?>
-<ds:datastoreItem xmlns:ds="http://schemas.openxmlformats.org/officeDocument/2006/customXml" ds:itemID="{2ED3454D-DF31-4F33-81A6-32E5C8B3A26D}">
+<ds:datastoreItem xmlns:ds="http://schemas.openxmlformats.org/officeDocument/2006/customXml" ds:itemID="{0BB01F1A-56D9-45B0-9A70-BF1101D81F87}">
   <ds:schemaRefs>
     <ds:schemaRef ds:uri="http://schemas.openxmlformats.org/officeDocument/2006/bibliography"/>
   </ds:schemaRefs>

</xml_diff>